<commit_message>
Task 1,2,3,4,5 and 7 are uploaded.
</commit_message>
<xml_diff>
--- a/Semester 4/PFAi Lab/Lab 2/PFAi Lab 2 Task Documentation.docx
+++ b/Semester 4/PFAi Lab/Lab 2/PFAi Lab 2 Task Documentation.docx
@@ -5,61 +5,63 @@
     <w:p>
       <w:pPr>
         <w:rPr>
-          <w:b/>
+          <w:rFonts w:ascii="Times New Roman" w:hAnsi="Times New Roman" w:cs="Times New Roman"/>
+          <w:b/>
+          <w:color w:val="33CCFF"/>
           <w:sz w:val="56"/>
           <w:szCs w:val="56"/>
         </w:rPr>
       </w:pPr>
       <w:r>
         <w:rPr>
-          <w:b/>
+          <w:rFonts w:ascii="Times New Roman" w:hAnsi="Times New Roman" w:cs="Times New Roman"/>
+          <w:b/>
+          <w:color w:val="33CCFF"/>
           <w:sz w:val="56"/>
           <w:szCs w:val="56"/>
         </w:rPr>
-        <w:t xml:space="preserve">Name : Ali </w:t>
-      </w:r>
-      <w:proofErr w:type="spellStart"/>
-      <w:r>
-        <w:rPr>
-          <w:b/>
+        <w:t>Name : Ali Azhar</w:t>
+      </w:r>
+    </w:p>
+    <w:p>
+      <w:pPr>
+        <w:rPr>
+          <w:rFonts w:ascii="Times New Roman" w:hAnsi="Times New Roman" w:cs="Times New Roman"/>
+          <w:b/>
+          <w:color w:val="33CCFF"/>
           <w:sz w:val="56"/>
           <w:szCs w:val="56"/>
         </w:rPr>
-        <w:t>Azhar</w:t>
-      </w:r>
-      <w:proofErr w:type="spellEnd"/>
-    </w:p>
-    <w:p>
-      <w:pPr>
-        <w:rPr>
-          <w:b/>
+      </w:pPr>
+      <w:r>
+        <w:rPr>
+          <w:rFonts w:ascii="Times New Roman" w:hAnsi="Times New Roman" w:cs="Times New Roman"/>
+          <w:b/>
+          <w:color w:val="33CCFF"/>
           <w:sz w:val="56"/>
           <w:szCs w:val="56"/>
         </w:rPr>
-      </w:pPr>
-      <w:r>
-        <w:rPr>
-          <w:b/>
+        <w:t>Roll Number : SU92-BSAIM-S24-026</w:t>
+      </w:r>
+    </w:p>
+    <w:p>
+      <w:pPr>
+        <w:rPr>
+          <w:rFonts w:ascii="Times New Roman" w:hAnsi="Times New Roman" w:cs="Times New Roman"/>
+          <w:b/>
+          <w:color w:val="33CCFF"/>
           <w:sz w:val="56"/>
           <w:szCs w:val="56"/>
         </w:rPr>
-        <w:t>Roll Number : SU92-BSAIM-S24-026</w:t>
-      </w:r>
-    </w:p>
-    <w:p>
-      <w:pPr>
-        <w:rPr>
-          <w:b/>
+      </w:pPr>
+      <w:r>
+        <w:rPr>
+          <w:rFonts w:ascii="Times New Roman" w:hAnsi="Times New Roman" w:cs="Times New Roman"/>
+          <w:b/>
+          <w:color w:val="33CCFF"/>
           <w:sz w:val="56"/>
           <w:szCs w:val="56"/>
         </w:rPr>
-      </w:pPr>
-      <w:r>
-        <w:rPr>
-          <w:b/>
-          <w:sz w:val="56"/>
-          <w:szCs w:val="56"/>
-        </w:rPr>
         <w:t>Section : 4A</w:t>
       </w:r>
     </w:p>
@@ -67,59 +69,1028 @@
       <w:pPr>
         <w:jc w:val="center"/>
         <w:rPr>
+          <w:rFonts w:ascii="Times New Roman" w:hAnsi="Times New Roman" w:cs="Times New Roman"/>
+          <w:b/>
+          <w:color w:val="00CC66"/>
+          <w:sz w:val="40"/>
+          <w:szCs w:val="44"/>
+        </w:rPr>
+      </w:pPr>
+      <w:r>
+        <w:rPr>
+          <w:rFonts w:ascii="Times New Roman" w:hAnsi="Times New Roman" w:cs="Times New Roman"/>
+          <w:b/>
+          <w:color w:val="00CC66"/>
+          <w:sz w:val="40"/>
+          <w:szCs w:val="44"/>
+        </w:rPr>
+        <w:t>“Documentation of Task 2”</w:t>
+      </w:r>
+    </w:p>
+    <w:p>
+      <w:pPr>
+        <w:spacing w:before="100" w:beforeAutospacing="1" w:after="100" w:afterAutospacing="1" w:line="240" w:lineRule="auto"/>
+        <w:outlineLvl w:val="1"/>
+        <w:rPr>
+          <w:rFonts w:ascii="Times New Roman" w:eastAsia="Times New Roman" w:hAnsi="Times New Roman" w:cs="Times New Roman"/>
+          <w:b/>
+          <w:bCs/>
+          <w:color w:val="FF0000"/>
+          <w:sz w:val="36"/>
+          <w:szCs w:val="36"/>
+          <w:lang w:eastAsia="en-GB"/>
+        </w:rPr>
+      </w:pPr>
+      <w:bookmarkStart w:id="0" w:name="_GoBack"/>
+      <w:bookmarkEnd w:id="0"/>
+      <w:r>
+        <w:rPr>
+          <w:rFonts w:ascii="Times New Roman" w:eastAsia="Times New Roman" w:hAnsi="Times New Roman" w:cs="Times New Roman"/>
+          <w:b/>
+          <w:bCs/>
+          <w:color w:val="FF0000"/>
+          <w:sz w:val="36"/>
+          <w:szCs w:val="36"/>
+          <w:lang w:eastAsia="en-GB"/>
+        </w:rPr>
+        <w:t>“</w:t>
+      </w:r>
+      <w:r>
+        <w:rPr>
+          <w:rFonts w:ascii="Times New Roman" w:eastAsia="Times New Roman" w:hAnsi="Times New Roman" w:cs="Times New Roman"/>
+          <w:b/>
+          <w:bCs/>
+          <w:color w:val="FF0000"/>
+          <w:sz w:val="36"/>
+          <w:szCs w:val="36"/>
+          <w:lang w:eastAsia="en-GB"/>
+        </w:rPr>
+        <w:t>Gradient Boosting Model for Transport Prediction</w:t>
+      </w:r>
+      <w:r>
+        <w:rPr>
+          <w:rFonts w:ascii="Times New Roman" w:eastAsia="Times New Roman" w:hAnsi="Times New Roman" w:cs="Times New Roman"/>
+          <w:b/>
+          <w:bCs/>
+          <w:color w:val="FF0000"/>
+          <w:sz w:val="36"/>
+          <w:szCs w:val="36"/>
+          <w:lang w:eastAsia="en-GB"/>
+        </w:rPr>
+        <w:t>”</w:t>
+      </w:r>
+    </w:p>
+    <w:p>
+      <w:pPr>
+        <w:spacing w:before="100" w:beforeAutospacing="1" w:after="100" w:afterAutospacing="1" w:line="240" w:lineRule="auto"/>
+        <w:outlineLvl w:val="2"/>
+        <w:rPr>
+          <w:rFonts w:ascii="Times New Roman" w:eastAsia="Times New Roman" w:hAnsi="Times New Roman" w:cs="Times New Roman"/>
+          <w:b/>
+          <w:bCs/>
+          <w:sz w:val="27"/>
+          <w:szCs w:val="27"/>
+          <w:lang w:eastAsia="en-GB"/>
+        </w:rPr>
+      </w:pPr>
+      <w:r>
+        <w:rPr>
+          <w:rFonts w:ascii="Times New Roman" w:eastAsia="Times New Roman" w:hAnsi="Times New Roman" w:cs="Times New Roman"/>
+          <w:b/>
+          <w:bCs/>
+          <w:sz w:val="27"/>
+          <w:szCs w:val="27"/>
+          <w:lang w:eastAsia="en-GB"/>
+        </w:rPr>
+        <w:t>Objective:</w:t>
+      </w:r>
+    </w:p>
+    <w:p>
+      <w:pPr>
+        <w:spacing w:before="100" w:beforeAutospacing="1" w:after="100" w:afterAutospacing="1" w:line="240" w:lineRule="auto"/>
+        <w:rPr>
+          <w:rFonts w:ascii="Times New Roman" w:eastAsia="Times New Roman" w:hAnsi="Times New Roman" w:cs="Times New Roman"/>
+          <w:sz w:val="24"/>
+          <w:szCs w:val="24"/>
+          <w:lang w:eastAsia="en-GB"/>
+        </w:rPr>
+      </w:pPr>
+      <w:r>
+        <w:rPr>
+          <w:rFonts w:ascii="Times New Roman" w:eastAsia="Times New Roman" w:hAnsi="Times New Roman" w:cs="Times New Roman"/>
+          <w:sz w:val="24"/>
+          <w:szCs w:val="24"/>
+          <w:lang w:eastAsia="en-GB"/>
+        </w:rPr>
+        <w:t xml:space="preserve">This program predicts whether a passenger is </w:t>
+      </w:r>
+      <w:r>
+        <w:rPr>
+          <w:rFonts w:ascii="Times New Roman" w:eastAsia="Times New Roman" w:hAnsi="Times New Roman" w:cs="Times New Roman"/>
+          <w:bCs/>
+          <w:sz w:val="24"/>
+          <w:szCs w:val="24"/>
+          <w:lang w:eastAsia="en-GB"/>
+        </w:rPr>
+        <w:t>Transported or not</w:t>
+      </w:r>
+      <w:r>
+        <w:rPr>
+          <w:rFonts w:ascii="Times New Roman" w:eastAsia="Times New Roman" w:hAnsi="Times New Roman" w:cs="Times New Roman"/>
+          <w:sz w:val="24"/>
+          <w:szCs w:val="24"/>
+          <w:lang w:eastAsia="en-GB"/>
+        </w:rPr>
+        <w:t xml:space="preserve"> using a </w:t>
+      </w:r>
+      <w:r>
+        <w:rPr>
+          <w:rFonts w:ascii="Times New Roman" w:eastAsia="Times New Roman" w:hAnsi="Times New Roman" w:cs="Times New Roman"/>
+          <w:b/>
+          <w:bCs/>
+          <w:sz w:val="24"/>
+          <w:szCs w:val="24"/>
+          <w:lang w:eastAsia="en-GB"/>
+        </w:rPr>
+        <w:t>Gradient Boosting Classifier</w:t>
+      </w:r>
+      <w:r>
+        <w:rPr>
+          <w:rFonts w:ascii="Times New Roman" w:eastAsia="Times New Roman" w:hAnsi="Times New Roman" w:cs="Times New Roman"/>
+          <w:sz w:val="24"/>
+          <w:szCs w:val="24"/>
+          <w:lang w:eastAsia="en-GB"/>
+        </w:rPr>
+        <w:t xml:space="preserve">. It is based on data from the </w:t>
+      </w:r>
+      <w:r>
+        <w:rPr>
+          <w:rFonts w:ascii="Times New Roman" w:eastAsia="Times New Roman" w:hAnsi="Times New Roman" w:cs="Times New Roman"/>
+          <w:b/>
+          <w:sz w:val="24"/>
+          <w:szCs w:val="24"/>
+          <w:lang w:eastAsia="en-GB"/>
+        </w:rPr>
+        <w:t>train.csv</w:t>
+      </w:r>
+      <w:r>
+        <w:rPr>
+          <w:rFonts w:ascii="Times New Roman" w:eastAsia="Times New Roman" w:hAnsi="Times New Roman" w:cs="Times New Roman"/>
+          <w:sz w:val="24"/>
+          <w:szCs w:val="24"/>
+          <w:lang w:eastAsia="en-GB"/>
+        </w:rPr>
+        <w:t xml:space="preserve"> and </w:t>
+      </w:r>
+      <w:r>
+        <w:rPr>
+          <w:rFonts w:ascii="Times New Roman" w:eastAsia="Times New Roman" w:hAnsi="Times New Roman" w:cs="Times New Roman"/>
+          <w:b/>
+          <w:sz w:val="24"/>
+          <w:szCs w:val="24"/>
+          <w:lang w:eastAsia="en-GB"/>
+        </w:rPr>
+        <w:t>test.csv</w:t>
+      </w:r>
+      <w:r>
+        <w:rPr>
+          <w:rFonts w:ascii="Times New Roman" w:eastAsia="Times New Roman" w:hAnsi="Times New Roman" w:cs="Times New Roman"/>
+          <w:sz w:val="24"/>
+          <w:szCs w:val="24"/>
+          <w:lang w:eastAsia="en-GB"/>
+        </w:rPr>
+        <w:t xml:space="preserve"> files.</w:t>
+      </w:r>
+    </w:p>
+    <w:p>
+      <w:pPr>
+        <w:spacing w:before="100" w:beforeAutospacing="1" w:after="100" w:afterAutospacing="1" w:line="240" w:lineRule="auto"/>
+        <w:outlineLvl w:val="2"/>
+        <w:rPr>
+          <w:rFonts w:ascii="Times New Roman" w:eastAsia="Times New Roman" w:hAnsi="Times New Roman" w:cs="Times New Roman"/>
+          <w:b/>
+          <w:bCs/>
+          <w:sz w:val="27"/>
+          <w:szCs w:val="27"/>
+          <w:lang w:eastAsia="en-GB"/>
+        </w:rPr>
+      </w:pPr>
+      <w:r>
+        <w:rPr>
+          <w:rFonts w:ascii="Times New Roman" w:eastAsia="Times New Roman" w:hAnsi="Times New Roman" w:cs="Times New Roman"/>
+          <w:b/>
+          <w:bCs/>
+          <w:sz w:val="27"/>
+          <w:szCs w:val="27"/>
+          <w:lang w:eastAsia="en-GB"/>
+        </w:rPr>
+        <w:t>Description:</w:t>
+      </w:r>
+    </w:p>
+    <w:p>
+      <w:pPr>
+        <w:spacing w:before="100" w:beforeAutospacing="1" w:after="100" w:afterAutospacing="1" w:line="240" w:lineRule="auto"/>
+        <w:rPr>
+          <w:rFonts w:ascii="Times New Roman" w:eastAsia="Times New Roman" w:hAnsi="Times New Roman" w:cs="Times New Roman"/>
+          <w:sz w:val="24"/>
+          <w:szCs w:val="24"/>
+          <w:lang w:eastAsia="en-GB"/>
+        </w:rPr>
+      </w:pPr>
+      <w:r>
+        <w:rPr>
+          <w:rFonts w:ascii="Times New Roman" w:eastAsia="Times New Roman" w:hAnsi="Times New Roman" w:cs="Times New Roman"/>
+          <w:sz w:val="24"/>
+          <w:szCs w:val="24"/>
+          <w:lang w:eastAsia="en-GB"/>
+        </w:rPr>
+        <w:t xml:space="preserve">The program performs </w:t>
+      </w:r>
+      <w:r>
+        <w:rPr>
+          <w:rFonts w:ascii="Times New Roman" w:eastAsia="Times New Roman" w:hAnsi="Times New Roman" w:cs="Times New Roman"/>
+          <w:b/>
+          <w:bCs/>
+          <w:sz w:val="24"/>
+          <w:szCs w:val="24"/>
+          <w:lang w:eastAsia="en-GB"/>
+        </w:rPr>
+        <w:t>data preprocessing</w:t>
+      </w:r>
+      <w:r>
+        <w:rPr>
+          <w:rFonts w:ascii="Times New Roman" w:eastAsia="Times New Roman" w:hAnsi="Times New Roman" w:cs="Times New Roman"/>
+          <w:sz w:val="24"/>
+          <w:szCs w:val="24"/>
+          <w:lang w:eastAsia="en-GB"/>
+        </w:rPr>
+        <w:t xml:space="preserve">, trains a </w:t>
+      </w:r>
+      <w:r>
+        <w:rPr>
+          <w:rFonts w:ascii="Times New Roman" w:eastAsia="Times New Roman" w:hAnsi="Times New Roman" w:cs="Times New Roman"/>
+          <w:b/>
+          <w:bCs/>
+          <w:sz w:val="24"/>
+          <w:szCs w:val="24"/>
+          <w:lang w:eastAsia="en-GB"/>
+        </w:rPr>
+        <w:t>machine learning model</w:t>
+      </w:r>
+      <w:r>
+        <w:rPr>
+          <w:rFonts w:ascii="Times New Roman" w:eastAsia="Times New Roman" w:hAnsi="Times New Roman" w:cs="Times New Roman"/>
+          <w:sz w:val="24"/>
+          <w:szCs w:val="24"/>
+          <w:lang w:eastAsia="en-GB"/>
+        </w:rPr>
+        <w:t xml:space="preserve">, evaluates its </w:t>
+      </w:r>
+      <w:r>
+        <w:rPr>
+          <w:rFonts w:ascii="Times New Roman" w:eastAsia="Times New Roman" w:hAnsi="Times New Roman" w:cs="Times New Roman"/>
+          <w:b/>
+          <w:bCs/>
+          <w:sz w:val="24"/>
+          <w:szCs w:val="24"/>
+          <w:lang w:eastAsia="en-GB"/>
+        </w:rPr>
+        <w:t>accuracy</w:t>
+      </w:r>
+      <w:r>
+        <w:rPr>
+          <w:rFonts w:ascii="Times New Roman" w:eastAsia="Times New Roman" w:hAnsi="Times New Roman" w:cs="Times New Roman"/>
+          <w:sz w:val="24"/>
+          <w:szCs w:val="24"/>
+          <w:lang w:eastAsia="en-GB"/>
+        </w:rPr>
+        <w:t xml:space="preserve">, and generates a </w:t>
+      </w:r>
+      <w:r>
+        <w:rPr>
+          <w:rFonts w:ascii="Times New Roman" w:eastAsia="Times New Roman" w:hAnsi="Times New Roman" w:cs="Times New Roman"/>
+          <w:b/>
+          <w:bCs/>
+          <w:sz w:val="24"/>
+          <w:szCs w:val="24"/>
+          <w:lang w:eastAsia="en-GB"/>
+        </w:rPr>
+        <w:t>submission file</w:t>
+      </w:r>
+      <w:r>
+        <w:rPr>
+          <w:rFonts w:ascii="Times New Roman" w:eastAsia="Times New Roman" w:hAnsi="Times New Roman" w:cs="Times New Roman"/>
+          <w:sz w:val="24"/>
+          <w:szCs w:val="24"/>
+          <w:lang w:eastAsia="en-GB"/>
+        </w:rPr>
+        <w:t xml:space="preserve"> with predictions.</w:t>
+      </w:r>
+    </w:p>
+    <w:p>
+      <w:pPr>
+        <w:spacing w:before="100" w:beforeAutospacing="1" w:after="100" w:afterAutospacing="1" w:line="240" w:lineRule="auto"/>
+        <w:outlineLvl w:val="2"/>
+        <w:rPr>
+          <w:rFonts w:ascii="Times New Roman" w:eastAsia="Times New Roman" w:hAnsi="Times New Roman" w:cs="Times New Roman"/>
+          <w:b/>
+          <w:bCs/>
+          <w:sz w:val="27"/>
+          <w:szCs w:val="27"/>
+          <w:lang w:eastAsia="en-GB"/>
+        </w:rPr>
+      </w:pPr>
+      <w:r>
+        <w:rPr>
+          <w:rFonts w:ascii="Times New Roman" w:eastAsia="Times New Roman" w:hAnsi="Times New Roman" w:cs="Times New Roman"/>
+          <w:b/>
+          <w:bCs/>
+          <w:sz w:val="27"/>
+          <w:szCs w:val="27"/>
+          <w:lang w:eastAsia="en-GB"/>
+        </w:rPr>
+        <w:t>Steps Involved:</w:t>
+      </w:r>
+    </w:p>
+    <w:p>
+      <w:pPr>
+        <w:numPr>
+          <w:ilvl w:val="0"/>
+          <w:numId w:val="1"/>
+        </w:numPr>
+        <w:spacing w:before="100" w:beforeAutospacing="1" w:after="100" w:afterAutospacing="1" w:line="240" w:lineRule="auto"/>
+        <w:rPr>
+          <w:rFonts w:ascii="Times New Roman" w:eastAsia="Times New Roman" w:hAnsi="Times New Roman" w:cs="Times New Roman"/>
+          <w:sz w:val="24"/>
+          <w:szCs w:val="24"/>
+          <w:lang w:eastAsia="en-GB"/>
+        </w:rPr>
+      </w:pPr>
+      <w:r>
+        <w:rPr>
+          <w:rFonts w:ascii="Times New Roman" w:eastAsia="Times New Roman" w:hAnsi="Times New Roman" w:cs="Times New Roman"/>
+          <w:b/>
+          <w:bCs/>
+          <w:sz w:val="24"/>
+          <w:szCs w:val="24"/>
+          <w:lang w:eastAsia="en-GB"/>
+        </w:rPr>
+        <w:t>Import Libraries:</w:t>
+      </w:r>
+      <w:r>
+        <w:rPr>
+          <w:rFonts w:ascii="Times New Roman" w:eastAsia="Times New Roman" w:hAnsi="Times New Roman" w:cs="Times New Roman"/>
+          <w:sz w:val="24"/>
+          <w:szCs w:val="24"/>
+          <w:lang w:eastAsia="en-GB"/>
+        </w:rPr>
+        <w:br/>
+        <w:t xml:space="preserve">Uses </w:t>
+      </w:r>
+      <w:r>
+        <w:rPr>
+          <w:rFonts w:ascii="Times New Roman" w:eastAsia="Times New Roman" w:hAnsi="Times New Roman" w:cs="Times New Roman"/>
+          <w:sz w:val="20"/>
+          <w:szCs w:val="20"/>
+          <w:lang w:eastAsia="en-GB"/>
+        </w:rPr>
+        <w:t>pandas</w:t>
+      </w:r>
+      <w:r>
+        <w:rPr>
+          <w:rFonts w:ascii="Times New Roman" w:eastAsia="Times New Roman" w:hAnsi="Times New Roman" w:cs="Times New Roman"/>
+          <w:sz w:val="24"/>
+          <w:szCs w:val="24"/>
+          <w:lang w:eastAsia="en-GB"/>
+        </w:rPr>
+        <w:t xml:space="preserve">, </w:t>
+      </w:r>
+      <w:r>
+        <w:rPr>
+          <w:rFonts w:ascii="Times New Roman" w:eastAsia="Times New Roman" w:hAnsi="Times New Roman" w:cs="Times New Roman"/>
+          <w:sz w:val="20"/>
+          <w:szCs w:val="20"/>
+          <w:lang w:eastAsia="en-GB"/>
+        </w:rPr>
+        <w:t>numpy</w:t>
+      </w:r>
+      <w:r>
+        <w:rPr>
+          <w:rFonts w:ascii="Times New Roman" w:eastAsia="Times New Roman" w:hAnsi="Times New Roman" w:cs="Times New Roman"/>
+          <w:sz w:val="24"/>
+          <w:szCs w:val="24"/>
+          <w:lang w:eastAsia="en-GB"/>
+        </w:rPr>
+        <w:t xml:space="preserve">, and </w:t>
+      </w:r>
+      <w:r>
+        <w:rPr>
+          <w:rFonts w:ascii="Times New Roman" w:eastAsia="Times New Roman" w:hAnsi="Times New Roman" w:cs="Times New Roman"/>
+          <w:sz w:val="20"/>
+          <w:szCs w:val="20"/>
+          <w:lang w:eastAsia="en-GB"/>
+        </w:rPr>
+        <w:t>scikit-learn</w:t>
+      </w:r>
+      <w:r>
+        <w:rPr>
+          <w:rFonts w:ascii="Times New Roman" w:eastAsia="Times New Roman" w:hAnsi="Times New Roman" w:cs="Times New Roman"/>
+          <w:sz w:val="24"/>
+          <w:szCs w:val="24"/>
+          <w:lang w:eastAsia="en-GB"/>
+        </w:rPr>
+        <w:t xml:space="preserve"> for data handling, preprocessing, and modeling.</w:t>
+      </w:r>
+    </w:p>
+    <w:p>
+      <w:pPr>
+        <w:numPr>
+          <w:ilvl w:val="0"/>
+          <w:numId w:val="1"/>
+        </w:numPr>
+        <w:spacing w:before="100" w:beforeAutospacing="1" w:after="100" w:afterAutospacing="1" w:line="240" w:lineRule="auto"/>
+        <w:rPr>
+          <w:rFonts w:ascii="Times New Roman" w:eastAsia="Times New Roman" w:hAnsi="Times New Roman" w:cs="Times New Roman"/>
+          <w:sz w:val="24"/>
+          <w:szCs w:val="24"/>
+          <w:lang w:eastAsia="en-GB"/>
+        </w:rPr>
+      </w:pPr>
+      <w:r>
+        <w:rPr>
+          <w:rFonts w:ascii="Times New Roman" w:eastAsia="Times New Roman" w:hAnsi="Times New Roman" w:cs="Times New Roman"/>
+          <w:b/>
+          <w:bCs/>
+          <w:sz w:val="24"/>
+          <w:szCs w:val="24"/>
+          <w:lang w:eastAsia="en-GB"/>
+        </w:rPr>
+        <w:t>Data Loading:</w:t>
+      </w:r>
+    </w:p>
+    <w:p>
+      <w:pPr>
+        <w:numPr>
+          <w:ilvl w:val="0"/>
+          <w:numId w:val="1"/>
+        </w:numPr>
+        <w:spacing w:before="100" w:beforeAutospacing="1" w:after="100" w:afterAutospacing="1" w:line="240" w:lineRule="auto"/>
+        <w:rPr>
+          <w:rFonts w:ascii="Times New Roman" w:eastAsia="Times New Roman" w:hAnsi="Times New Roman" w:cs="Times New Roman"/>
+          <w:sz w:val="24"/>
+          <w:szCs w:val="24"/>
+          <w:lang w:eastAsia="en-GB"/>
+        </w:rPr>
+      </w:pPr>
+      <w:r>
+        <w:rPr>
+          <w:rFonts w:ascii="Times New Roman" w:eastAsia="Times New Roman" w:hAnsi="Times New Roman" w:cs="Times New Roman"/>
+          <w:sz w:val="24"/>
+          <w:szCs w:val="24"/>
+          <w:lang w:eastAsia="en-GB"/>
+        </w:rPr>
+        <w:t xml:space="preserve"> </w:t>
+      </w:r>
+      <w:r>
+        <w:rPr>
+          <w:rFonts w:ascii="Times New Roman" w:eastAsia="Times New Roman" w:hAnsi="Times New Roman" w:cs="Times New Roman"/>
+          <w:sz w:val="24"/>
+          <w:szCs w:val="24"/>
+          <w:lang w:eastAsia="en-GB"/>
+        </w:rPr>
+        <w:t xml:space="preserve">Reads </w:t>
+      </w:r>
+      <w:r>
+        <w:rPr>
+          <w:rFonts w:ascii="Times New Roman" w:eastAsia="Times New Roman" w:hAnsi="Times New Roman" w:cs="Times New Roman"/>
+          <w:sz w:val="20"/>
+          <w:szCs w:val="20"/>
+          <w:lang w:eastAsia="en-GB"/>
+        </w:rPr>
+        <w:t>train.csv</w:t>
+      </w:r>
+      <w:r>
+        <w:rPr>
+          <w:rFonts w:ascii="Times New Roman" w:eastAsia="Times New Roman" w:hAnsi="Times New Roman" w:cs="Times New Roman"/>
+          <w:sz w:val="24"/>
+          <w:szCs w:val="24"/>
+          <w:lang w:eastAsia="en-GB"/>
+        </w:rPr>
+        <w:t xml:space="preserve"> and </w:t>
+      </w:r>
+      <w:r>
+        <w:rPr>
+          <w:rFonts w:ascii="Times New Roman" w:eastAsia="Times New Roman" w:hAnsi="Times New Roman" w:cs="Times New Roman"/>
+          <w:sz w:val="20"/>
+          <w:szCs w:val="20"/>
+          <w:lang w:eastAsia="en-GB"/>
+        </w:rPr>
+        <w:t>test.csv</w:t>
+      </w:r>
+      <w:r>
+        <w:rPr>
+          <w:rFonts w:ascii="Times New Roman" w:eastAsia="Times New Roman" w:hAnsi="Times New Roman" w:cs="Times New Roman"/>
+          <w:sz w:val="24"/>
+          <w:szCs w:val="24"/>
+          <w:lang w:eastAsia="en-GB"/>
+        </w:rPr>
+        <w:t xml:space="preserve"> files.</w:t>
+      </w:r>
+    </w:p>
+    <w:p>
+      <w:pPr>
+        <w:numPr>
+          <w:ilvl w:val="0"/>
+          <w:numId w:val="1"/>
+        </w:numPr>
+        <w:spacing w:before="100" w:beforeAutospacing="1" w:after="100" w:afterAutospacing="1" w:line="240" w:lineRule="auto"/>
+        <w:rPr>
+          <w:rFonts w:ascii="Times New Roman" w:eastAsia="Times New Roman" w:hAnsi="Times New Roman" w:cs="Times New Roman"/>
+          <w:sz w:val="24"/>
+          <w:szCs w:val="24"/>
+          <w:lang w:eastAsia="en-GB"/>
+        </w:rPr>
+      </w:pPr>
+      <w:r>
+        <w:rPr>
+          <w:rFonts w:ascii="Times New Roman" w:eastAsia="Times New Roman" w:hAnsi="Times New Roman" w:cs="Times New Roman"/>
+          <w:b/>
+          <w:bCs/>
+          <w:sz w:val="24"/>
+          <w:szCs w:val="24"/>
+          <w:lang w:eastAsia="en-GB"/>
+        </w:rPr>
+        <w:t>Data Cleaning:</w:t>
+      </w:r>
+    </w:p>
+    <w:p>
+      <w:pPr>
+        <w:numPr>
+          <w:ilvl w:val="1"/>
+          <w:numId w:val="1"/>
+        </w:numPr>
+        <w:spacing w:before="100" w:beforeAutospacing="1" w:after="100" w:afterAutospacing="1" w:line="240" w:lineRule="auto"/>
+        <w:rPr>
+          <w:rFonts w:ascii="Times New Roman" w:eastAsia="Times New Roman" w:hAnsi="Times New Roman" w:cs="Times New Roman"/>
+          <w:sz w:val="24"/>
+          <w:szCs w:val="24"/>
+          <w:lang w:eastAsia="en-GB"/>
+        </w:rPr>
+      </w:pPr>
+      <w:r>
+        <w:rPr>
+          <w:rFonts w:ascii="Times New Roman" w:eastAsia="Times New Roman" w:hAnsi="Times New Roman" w:cs="Times New Roman"/>
+          <w:sz w:val="24"/>
+          <w:szCs w:val="24"/>
+          <w:lang w:eastAsia="en-GB"/>
+        </w:rPr>
+        <w:t>Fills missing values (with “Missing” or median).</w:t>
+      </w:r>
+    </w:p>
+    <w:p>
+      <w:pPr>
+        <w:numPr>
+          <w:ilvl w:val="1"/>
+          <w:numId w:val="1"/>
+        </w:numPr>
+        <w:spacing w:before="100" w:beforeAutospacing="1" w:after="100" w:afterAutospacing="1" w:line="240" w:lineRule="auto"/>
+        <w:rPr>
+          <w:rFonts w:ascii="Times New Roman" w:eastAsia="Times New Roman" w:hAnsi="Times New Roman" w:cs="Times New Roman"/>
+          <w:sz w:val="24"/>
+          <w:szCs w:val="24"/>
+          <w:lang w:eastAsia="en-GB"/>
+        </w:rPr>
+      </w:pPr>
+      <w:r>
+        <w:rPr>
+          <w:rFonts w:ascii="Times New Roman" w:eastAsia="Times New Roman" w:hAnsi="Times New Roman" w:cs="Times New Roman"/>
+          <w:sz w:val="24"/>
+          <w:szCs w:val="24"/>
+          <w:lang w:eastAsia="en-GB"/>
+        </w:rPr>
+        <w:t xml:space="preserve">Converts categorical and boolean data using </w:t>
+      </w:r>
+      <w:r>
+        <w:rPr>
+          <w:rFonts w:ascii="Times New Roman" w:eastAsia="Times New Roman" w:hAnsi="Times New Roman" w:cs="Times New Roman"/>
+          <w:b/>
+          <w:bCs/>
+          <w:sz w:val="24"/>
+          <w:szCs w:val="24"/>
+          <w:lang w:eastAsia="en-GB"/>
+        </w:rPr>
+        <w:t>Label Encoding</w:t>
+      </w:r>
+      <w:r>
+        <w:rPr>
+          <w:rFonts w:ascii="Times New Roman" w:eastAsia="Times New Roman" w:hAnsi="Times New Roman" w:cs="Times New Roman"/>
+          <w:sz w:val="24"/>
+          <w:szCs w:val="24"/>
+          <w:lang w:eastAsia="en-GB"/>
+        </w:rPr>
+        <w:t>.</w:t>
+      </w:r>
+    </w:p>
+    <w:p>
+      <w:pPr>
+        <w:numPr>
+          <w:ilvl w:val="1"/>
+          <w:numId w:val="1"/>
+        </w:numPr>
+        <w:spacing w:before="100" w:beforeAutospacing="1" w:after="100" w:afterAutospacing="1" w:line="240" w:lineRule="auto"/>
+        <w:rPr>
+          <w:rFonts w:ascii="Times New Roman" w:eastAsia="Times New Roman" w:hAnsi="Times New Roman" w:cs="Times New Roman"/>
+          <w:sz w:val="24"/>
+          <w:szCs w:val="24"/>
+          <w:lang w:eastAsia="en-GB"/>
+        </w:rPr>
+      </w:pPr>
+      <w:r>
+        <w:rPr>
+          <w:rFonts w:ascii="Times New Roman" w:eastAsia="Times New Roman" w:hAnsi="Times New Roman" w:cs="Times New Roman"/>
+          <w:sz w:val="24"/>
+          <w:szCs w:val="24"/>
+          <w:lang w:eastAsia="en-GB"/>
+        </w:rPr>
+        <w:t xml:space="preserve">Scales numerical features with </w:t>
+      </w:r>
+      <w:r>
+        <w:rPr>
+          <w:rFonts w:ascii="Times New Roman" w:eastAsia="Times New Roman" w:hAnsi="Times New Roman" w:cs="Times New Roman"/>
+          <w:b/>
+          <w:bCs/>
+          <w:sz w:val="24"/>
+          <w:szCs w:val="24"/>
+          <w:lang w:eastAsia="en-GB"/>
+        </w:rPr>
+        <w:t>StandardScaler</w:t>
+      </w:r>
+      <w:r>
+        <w:rPr>
+          <w:rFonts w:ascii="Times New Roman" w:eastAsia="Times New Roman" w:hAnsi="Times New Roman" w:cs="Times New Roman"/>
+          <w:sz w:val="24"/>
+          <w:szCs w:val="24"/>
+          <w:lang w:eastAsia="en-GB"/>
+        </w:rPr>
+        <w:t>.</w:t>
+      </w:r>
+    </w:p>
+    <w:p>
+      <w:pPr>
+        <w:numPr>
+          <w:ilvl w:val="0"/>
+          <w:numId w:val="1"/>
+        </w:numPr>
+        <w:spacing w:before="100" w:beforeAutospacing="1" w:after="100" w:afterAutospacing="1" w:line="240" w:lineRule="auto"/>
+        <w:rPr>
+          <w:rFonts w:ascii="Times New Roman" w:eastAsia="Times New Roman" w:hAnsi="Times New Roman" w:cs="Times New Roman"/>
+          <w:sz w:val="24"/>
+          <w:szCs w:val="24"/>
+          <w:lang w:eastAsia="en-GB"/>
+        </w:rPr>
+      </w:pPr>
+      <w:r>
+        <w:rPr>
+          <w:rFonts w:ascii="Times New Roman" w:eastAsia="Times New Roman" w:hAnsi="Times New Roman" w:cs="Times New Roman"/>
+          <w:b/>
+          <w:bCs/>
+          <w:sz w:val="24"/>
+          <w:szCs w:val="24"/>
+          <w:lang w:eastAsia="en-GB"/>
+        </w:rPr>
+        <w:t>Model Training and Testing:</w:t>
+      </w:r>
+    </w:p>
+    <w:p>
+      <w:pPr>
+        <w:numPr>
+          <w:ilvl w:val="1"/>
+          <w:numId w:val="1"/>
+        </w:numPr>
+        <w:spacing w:before="100" w:beforeAutospacing="1" w:after="100" w:afterAutospacing="1" w:line="240" w:lineRule="auto"/>
+        <w:rPr>
+          <w:rFonts w:ascii="Times New Roman" w:eastAsia="Times New Roman" w:hAnsi="Times New Roman" w:cs="Times New Roman"/>
+          <w:sz w:val="24"/>
+          <w:szCs w:val="24"/>
+          <w:lang w:eastAsia="en-GB"/>
+        </w:rPr>
+      </w:pPr>
+      <w:r>
+        <w:rPr>
+          <w:rFonts w:ascii="Times New Roman" w:eastAsia="Times New Roman" w:hAnsi="Times New Roman" w:cs="Times New Roman"/>
+          <w:sz w:val="24"/>
+          <w:szCs w:val="24"/>
+          <w:lang w:eastAsia="en-GB"/>
+        </w:rPr>
+        <w:t>Splits the data into training and validation sets.</w:t>
+      </w:r>
+    </w:p>
+    <w:p>
+      <w:pPr>
+        <w:numPr>
+          <w:ilvl w:val="1"/>
+          <w:numId w:val="1"/>
+        </w:numPr>
+        <w:spacing w:before="100" w:beforeAutospacing="1" w:after="100" w:afterAutospacing="1" w:line="240" w:lineRule="auto"/>
+        <w:rPr>
+          <w:rFonts w:ascii="Times New Roman" w:eastAsia="Times New Roman" w:hAnsi="Times New Roman" w:cs="Times New Roman"/>
+          <w:sz w:val="24"/>
+          <w:szCs w:val="24"/>
+          <w:lang w:eastAsia="en-GB"/>
+        </w:rPr>
+      </w:pPr>
+      <w:r>
+        <w:rPr>
+          <w:rFonts w:ascii="Times New Roman" w:eastAsia="Times New Roman" w:hAnsi="Times New Roman" w:cs="Times New Roman"/>
+          <w:sz w:val="24"/>
+          <w:szCs w:val="24"/>
+          <w:lang w:eastAsia="en-GB"/>
+        </w:rPr>
+        <w:t xml:space="preserve">Trains a </w:t>
+      </w:r>
+      <w:r>
+        <w:rPr>
+          <w:rFonts w:ascii="Times New Roman" w:eastAsia="Times New Roman" w:hAnsi="Times New Roman" w:cs="Times New Roman"/>
+          <w:b/>
+          <w:bCs/>
+          <w:sz w:val="24"/>
+          <w:szCs w:val="24"/>
+          <w:lang w:eastAsia="en-GB"/>
+        </w:rPr>
+        <w:t>Gradient Boosting Classifier</w:t>
+      </w:r>
+      <w:r>
+        <w:rPr>
+          <w:rFonts w:ascii="Times New Roman" w:eastAsia="Times New Roman" w:hAnsi="Times New Roman" w:cs="Times New Roman"/>
+          <w:sz w:val="24"/>
+          <w:szCs w:val="24"/>
+          <w:lang w:eastAsia="en-GB"/>
+        </w:rPr>
+        <w:t>.</w:t>
+      </w:r>
+    </w:p>
+    <w:p>
+      <w:pPr>
+        <w:numPr>
+          <w:ilvl w:val="1"/>
+          <w:numId w:val="1"/>
+        </w:numPr>
+        <w:spacing w:before="100" w:beforeAutospacing="1" w:after="100" w:afterAutospacing="1" w:line="240" w:lineRule="auto"/>
+        <w:rPr>
+          <w:rFonts w:ascii="Times New Roman" w:eastAsia="Times New Roman" w:hAnsi="Times New Roman" w:cs="Times New Roman"/>
+          <w:sz w:val="24"/>
+          <w:szCs w:val="24"/>
+          <w:lang w:eastAsia="en-GB"/>
+        </w:rPr>
+      </w:pPr>
+      <w:r>
+        <w:rPr>
+          <w:rFonts w:ascii="Times New Roman" w:eastAsia="Times New Roman" w:hAnsi="Times New Roman" w:cs="Times New Roman"/>
+          <w:sz w:val="24"/>
+          <w:szCs w:val="24"/>
+          <w:lang w:eastAsia="en-GB"/>
+        </w:rPr>
+        <w:t>Calculates and prints the model’s accuracy.</w:t>
+      </w:r>
+    </w:p>
+    <w:p>
+      <w:pPr>
+        <w:numPr>
+          <w:ilvl w:val="0"/>
+          <w:numId w:val="1"/>
+        </w:numPr>
+        <w:spacing w:before="100" w:beforeAutospacing="1" w:after="100" w:afterAutospacing="1" w:line="240" w:lineRule="auto"/>
+        <w:rPr>
+          <w:rFonts w:ascii="Times New Roman" w:eastAsia="Times New Roman" w:hAnsi="Times New Roman" w:cs="Times New Roman"/>
+          <w:sz w:val="24"/>
+          <w:szCs w:val="24"/>
+          <w:lang w:eastAsia="en-GB"/>
+        </w:rPr>
+      </w:pPr>
+      <w:r>
+        <w:rPr>
+          <w:rFonts w:ascii="Times New Roman" w:eastAsia="Times New Roman" w:hAnsi="Times New Roman" w:cs="Times New Roman"/>
+          <w:b/>
+          <w:bCs/>
+          <w:sz w:val="24"/>
+          <w:szCs w:val="24"/>
+          <w:lang w:eastAsia="en-GB"/>
+        </w:rPr>
+        <w:t>Final Model and Submission:</w:t>
+      </w:r>
+    </w:p>
+    <w:p>
+      <w:pPr>
+        <w:numPr>
+          <w:ilvl w:val="1"/>
+          <w:numId w:val="1"/>
+        </w:numPr>
+        <w:spacing w:before="100" w:beforeAutospacing="1" w:after="100" w:afterAutospacing="1" w:line="240" w:lineRule="auto"/>
+        <w:rPr>
+          <w:rFonts w:ascii="Times New Roman" w:eastAsia="Times New Roman" w:hAnsi="Times New Roman" w:cs="Times New Roman"/>
+          <w:sz w:val="24"/>
+          <w:szCs w:val="24"/>
+          <w:lang w:eastAsia="en-GB"/>
+        </w:rPr>
+      </w:pPr>
+      <w:r>
+        <w:rPr>
+          <w:rFonts w:ascii="Times New Roman" w:eastAsia="Times New Roman" w:hAnsi="Times New Roman" w:cs="Times New Roman"/>
+          <w:sz w:val="24"/>
+          <w:szCs w:val="24"/>
+          <w:lang w:eastAsia="en-GB"/>
+        </w:rPr>
+        <w:t>Retrains the model on full training data.</w:t>
+      </w:r>
+    </w:p>
+    <w:p>
+      <w:pPr>
+        <w:numPr>
+          <w:ilvl w:val="1"/>
+          <w:numId w:val="1"/>
+        </w:numPr>
+        <w:spacing w:before="100" w:beforeAutospacing="1" w:after="100" w:afterAutospacing="1" w:line="240" w:lineRule="auto"/>
+        <w:rPr>
+          <w:rFonts w:ascii="Times New Roman" w:eastAsia="Times New Roman" w:hAnsi="Times New Roman" w:cs="Times New Roman"/>
+          <w:sz w:val="24"/>
+          <w:szCs w:val="24"/>
+          <w:lang w:eastAsia="en-GB"/>
+        </w:rPr>
+      </w:pPr>
+      <w:r>
+        <w:rPr>
+          <w:rFonts w:ascii="Times New Roman" w:eastAsia="Times New Roman" w:hAnsi="Times New Roman" w:cs="Times New Roman"/>
+          <w:sz w:val="24"/>
+          <w:szCs w:val="24"/>
+          <w:lang w:eastAsia="en-GB"/>
+        </w:rPr>
+        <w:t>Predicts results for the test dataset.</w:t>
+      </w:r>
+    </w:p>
+    <w:p>
+      <w:pPr>
+        <w:numPr>
+          <w:ilvl w:val="1"/>
+          <w:numId w:val="1"/>
+        </w:numPr>
+        <w:spacing w:before="100" w:beforeAutospacing="1" w:after="100" w:afterAutospacing="1" w:line="240" w:lineRule="auto"/>
+        <w:rPr>
+          <w:rFonts w:ascii="Times New Roman" w:eastAsia="Times New Roman" w:hAnsi="Times New Roman" w:cs="Times New Roman"/>
+          <w:sz w:val="24"/>
+          <w:szCs w:val="24"/>
+          <w:lang w:eastAsia="en-GB"/>
+        </w:rPr>
+      </w:pPr>
+      <w:r>
+        <w:rPr>
+          <w:rFonts w:ascii="Times New Roman" w:eastAsia="Times New Roman" w:hAnsi="Times New Roman" w:cs="Times New Roman"/>
+          <w:sz w:val="24"/>
+          <w:szCs w:val="24"/>
+          <w:lang w:eastAsia="en-GB"/>
+        </w:rPr>
+        <w:t xml:space="preserve">Saves predictions to </w:t>
+      </w:r>
+      <w:r>
+        <w:rPr>
+          <w:rFonts w:ascii="Times New Roman" w:eastAsia="Times New Roman" w:hAnsi="Times New Roman" w:cs="Times New Roman"/>
+          <w:sz w:val="20"/>
+          <w:szCs w:val="20"/>
+          <w:lang w:eastAsia="en-GB"/>
+        </w:rPr>
+        <w:t>submission.csv</w:t>
+      </w:r>
+      <w:r>
+        <w:rPr>
+          <w:rFonts w:ascii="Times New Roman" w:eastAsia="Times New Roman" w:hAnsi="Times New Roman" w:cs="Times New Roman"/>
+          <w:sz w:val="24"/>
+          <w:szCs w:val="24"/>
+          <w:lang w:eastAsia="en-GB"/>
+        </w:rPr>
+        <w:t>.</w:t>
+      </w:r>
+    </w:p>
+    <w:p>
+      <w:pPr>
+        <w:spacing w:before="100" w:beforeAutospacing="1" w:after="100" w:afterAutospacing="1" w:line="240" w:lineRule="auto"/>
+        <w:outlineLvl w:val="2"/>
+        <w:rPr>
+          <w:rFonts w:ascii="Times New Roman" w:eastAsia="Times New Roman" w:hAnsi="Times New Roman" w:cs="Times New Roman"/>
+          <w:b/>
+          <w:bCs/>
+          <w:sz w:val="27"/>
+          <w:szCs w:val="27"/>
+          <w:lang w:eastAsia="en-GB"/>
+        </w:rPr>
+      </w:pPr>
+    </w:p>
+    <w:p>
+      <w:pPr>
+        <w:spacing w:before="100" w:beforeAutospacing="1" w:after="100" w:afterAutospacing="1" w:line="240" w:lineRule="auto"/>
+        <w:outlineLvl w:val="2"/>
+        <w:rPr>
+          <w:rFonts w:ascii="Times New Roman" w:eastAsia="Times New Roman" w:hAnsi="Times New Roman" w:cs="Times New Roman"/>
+          <w:b/>
+          <w:bCs/>
+          <w:sz w:val="27"/>
+          <w:szCs w:val="27"/>
+          <w:lang w:eastAsia="en-GB"/>
+        </w:rPr>
+      </w:pPr>
+      <w:r>
+        <w:rPr>
+          <w:rFonts w:ascii="Times New Roman" w:eastAsia="Times New Roman" w:hAnsi="Times New Roman" w:cs="Times New Roman"/>
+          <w:b/>
+          <w:bCs/>
+          <w:sz w:val="27"/>
+          <w:szCs w:val="27"/>
+          <w:lang w:eastAsia="en-GB"/>
+        </w:rPr>
+        <w:t>Output:</w:t>
+      </w:r>
+    </w:p>
+    <w:p>
+      <w:pPr>
+        <w:numPr>
+          <w:ilvl w:val="0"/>
+          <w:numId w:val="2"/>
+        </w:numPr>
+        <w:spacing w:before="100" w:beforeAutospacing="1" w:after="100" w:afterAutospacing="1" w:line="240" w:lineRule="auto"/>
+        <w:rPr>
+          <w:rFonts w:ascii="Times New Roman" w:eastAsia="Times New Roman" w:hAnsi="Times New Roman" w:cs="Times New Roman"/>
+          <w:sz w:val="24"/>
+          <w:szCs w:val="24"/>
+          <w:lang w:eastAsia="en-GB"/>
+        </w:rPr>
+      </w:pPr>
+      <w:r>
+        <w:rPr>
+          <w:rFonts w:ascii="Times New Roman" w:eastAsia="Times New Roman" w:hAnsi="Times New Roman" w:cs="Times New Roman"/>
+          <w:sz w:val="24"/>
+          <w:szCs w:val="24"/>
+          <w:lang w:eastAsia="en-GB"/>
+        </w:rPr>
+        <w:t>Displays model accuracy in the console.</w:t>
+      </w:r>
+    </w:p>
+    <w:p>
+      <w:pPr>
+        <w:numPr>
+          <w:ilvl w:val="0"/>
+          <w:numId w:val="2"/>
+        </w:numPr>
+        <w:spacing w:before="100" w:beforeAutospacing="1" w:after="100" w:afterAutospacing="1" w:line="240" w:lineRule="auto"/>
+        <w:rPr>
+          <w:rFonts w:ascii="Times New Roman" w:eastAsia="Times New Roman" w:hAnsi="Times New Roman" w:cs="Times New Roman"/>
+          <w:sz w:val="24"/>
+          <w:szCs w:val="24"/>
+          <w:lang w:eastAsia="en-GB"/>
+        </w:rPr>
+      </w:pPr>
+      <w:r>
+        <w:rPr>
+          <w:rFonts w:ascii="Times New Roman" w:eastAsia="Times New Roman" w:hAnsi="Times New Roman" w:cs="Times New Roman"/>
+          <w:sz w:val="24"/>
+          <w:szCs w:val="24"/>
+          <w:lang w:eastAsia="en-GB"/>
+        </w:rPr>
+        <w:t xml:space="preserve">Generates a file named </w:t>
+      </w:r>
+      <w:r>
+        <w:rPr>
+          <w:rFonts w:ascii="Times New Roman" w:eastAsia="Times New Roman" w:hAnsi="Times New Roman" w:cs="Times New Roman"/>
+          <w:b/>
+          <w:bCs/>
+          <w:sz w:val="24"/>
+          <w:szCs w:val="24"/>
+          <w:lang w:eastAsia="en-GB"/>
+        </w:rPr>
+        <w:t>submission.csv</w:t>
+      </w:r>
+    </w:p>
+    <w:p>
+      <w:pPr>
+        <w:jc w:val="center"/>
+        <w:rPr>
+          <w:rFonts w:ascii="Times New Roman" w:hAnsi="Times New Roman" w:cs="Times New Roman"/>
           <w:b/>
           <w:sz w:val="44"/>
           <w:szCs w:val="44"/>
         </w:rPr>
       </w:pPr>
-      <w:r>
-        <w:rPr>
+    </w:p>
+    <w:p>
+      <w:pPr>
+        <w:jc w:val="center"/>
+        <w:rPr>
+          <w:rFonts w:ascii="Times New Roman" w:hAnsi="Times New Roman" w:cs="Times New Roman"/>
           <w:b/>
           <w:sz w:val="44"/>
           <w:szCs w:val="44"/>
         </w:rPr>
-        <w:t>“</w:t>
-      </w:r>
-      <w:r>
-        <w:rPr>
-          <w:b/>
-          <w:sz w:val="44"/>
-          <w:szCs w:val="44"/>
-        </w:rPr>
-        <w:t>Documentation of Task 2</w:t>
-      </w:r>
-      <w:r>
-        <w:rPr>
-          <w:b/>
-          <w:sz w:val="44"/>
-          <w:szCs w:val="44"/>
-        </w:rPr>
-        <w:t>”</w:t>
-      </w:r>
-    </w:p>
-    <w:p>
-      <w:pPr>
-        <w:jc w:val="center"/>
-        <w:rPr>
-          <w:b/>
-          <w:sz w:val="44"/>
-          <w:szCs w:val="44"/>
-        </w:rPr>
-      </w:pPr>
-      <w:bookmarkStart w:id="0" w:name="_GoBack"/>
-      <w:bookmarkEnd w:id="0"/>
-    </w:p>
-    <w:p>
-      <w:pPr>
-        <w:jc w:val="center"/>
-        <w:rPr>
-          <w:b/>
-          <w:sz w:val="44"/>
-          <w:szCs w:val="44"/>
-        </w:rPr>
-      </w:pPr>
-      <w:r>
-        <w:rPr>
+      </w:pPr>
+      <w:r>
+        <w:rPr>
+          <w:rFonts w:ascii="Times New Roman" w:hAnsi="Times New Roman" w:cs="Times New Roman"/>
           <w:b/>
           <w:noProof/>
           <w:sz w:val="44"/>
@@ -141,7 +1112,7 @@
                     <pic:cNvPicPr/>
                   </pic:nvPicPr>
                   <pic:blipFill>
-                    <a:blip r:embed="rId4" cstate="print">
+                    <a:blip r:embed="rId5" cstate="print">
                       <a:extLst>
                         <a:ext uri="{28A0092B-C50C-407E-A947-70E740481C1C}">
                           <a14:useLocalDpi xmlns:a14="http://schemas.microsoft.com/office/drawing/2010/main" val="0"/>
@@ -176,6 +1147,283 @@
     </w:sectPr>
   </w:body>
 </w:document>
+</file>
+
+<file path=word/numbering.xml><?xml version="1.0" encoding="utf-8"?>
+<w:numbering xmlns:wpc="http://schemas.microsoft.com/office/word/2010/wordprocessingCanvas" xmlns:cx="http://schemas.microsoft.com/office/drawing/2014/chartex" xmlns:cx1="http://schemas.microsoft.com/office/drawing/2015/9/8/chartex" xmlns:cx2="http://schemas.microsoft.com/office/drawing/2015/10/21/chartex" xmlns:cx3="http://schemas.microsoft.com/office/drawing/2016/5/9/chartex" xmlns:cx4="http://schemas.microsoft.com/office/drawing/2016/5/10/chartex" xmlns:cx5="http://schemas.microsoft.com/office/drawing/2016/5/11/chartex" xmlns:cx6="http://schemas.microsoft.com/office/drawing/2016/5/12/chartex" xmlns:cx7="http://schemas.microsoft.com/office/drawing/2016/5/13/chartex" xmlns:cx8="http://schemas.microsoft.com/office/drawing/2016/5/14/chartex" xmlns:mc="http://schemas.openxmlformats.org/markup-compatibility/2006" xmlns:aink="http://schemas.microsoft.com/office/drawing/2016/ink" xmlns:am3d="http://schemas.microsoft.com/office/drawing/2017/model3d" xmlns:o="urn:schemas-microsoft-com:office:office" xmlns:r="http://schemas.openxmlformats.org/officeDocument/2006/relationships" xmlns:m="http://schemas.openxmlformats.org/officeDocument/2006/math" xmlns:v="urn:schemas-microsoft-com:vml" xmlns:wp14="http://schemas.microsoft.com/office/word/2010/wordprocessingDrawing" xmlns:wp="http://schemas.openxmlformats.org/drawingml/2006/wordprocessingDrawing" xmlns:w10="urn:schemas-microsoft-com:office:word" xmlns:w="http://schemas.openxmlformats.org/wordprocessingml/2006/main" xmlns:w14="http://schemas.microsoft.com/office/word/2010/wordml" xmlns:w15="http://schemas.microsoft.com/office/word/2012/wordml" xmlns:w16cid="http://schemas.microsoft.com/office/word/2016/wordml/cid" xmlns:w16se="http://schemas.microsoft.com/office/word/2015/wordml/symex" xmlns:wpg="http://schemas.microsoft.com/office/word/2010/wordprocessingGroup" xmlns:wpi="http://schemas.microsoft.com/office/word/2010/wordprocessingInk" xmlns:wne="http://schemas.microsoft.com/office/word/2006/wordml" xmlns:wps="http://schemas.microsoft.com/office/word/2010/wordprocessingShape" mc:Ignorable="w14 w15 w16se w16cid wp14">
+  <w:abstractNum w:abstractNumId="0" w15:restartNumberingAfterBreak="0">
+    <w:nsid w:val="16E61806"/>
+    <w:multiLevelType w:val="multilevel"/>
+    <w:tmpl w:val="A55A07C0"/>
+    <w:lvl w:ilvl="0">
+      <w:start w:val="1"/>
+      <w:numFmt w:val="bullet"/>
+      <w:lvlText w:val=""/>
+      <w:lvlJc w:val="left"/>
+      <w:pPr>
+        <w:tabs>
+          <w:tab w:val="num" w:pos="720"/>
+        </w:tabs>
+        <w:ind w:left="720" w:hanging="360"/>
+      </w:pPr>
+      <w:rPr>
+        <w:rFonts w:ascii="Symbol" w:hAnsi="Symbol" w:hint="default"/>
+        <w:sz w:val="20"/>
+      </w:rPr>
+    </w:lvl>
+    <w:lvl w:ilvl="1" w:tentative="1">
+      <w:start w:val="1"/>
+      <w:numFmt w:val="bullet"/>
+      <w:lvlText w:val="o"/>
+      <w:lvlJc w:val="left"/>
+      <w:pPr>
+        <w:tabs>
+          <w:tab w:val="num" w:pos="1440"/>
+        </w:tabs>
+        <w:ind w:left="1440" w:hanging="360"/>
+      </w:pPr>
+      <w:rPr>
+        <w:rFonts w:ascii="Courier New" w:hAnsi="Courier New" w:hint="default"/>
+        <w:sz w:val="20"/>
+      </w:rPr>
+    </w:lvl>
+    <w:lvl w:ilvl="2" w:tentative="1">
+      <w:start w:val="1"/>
+      <w:numFmt w:val="bullet"/>
+      <w:lvlText w:val=""/>
+      <w:lvlJc w:val="left"/>
+      <w:pPr>
+        <w:tabs>
+          <w:tab w:val="num" w:pos="2160"/>
+        </w:tabs>
+        <w:ind w:left="2160" w:hanging="360"/>
+      </w:pPr>
+      <w:rPr>
+        <w:rFonts w:ascii="Wingdings" w:hAnsi="Wingdings" w:hint="default"/>
+        <w:sz w:val="20"/>
+      </w:rPr>
+    </w:lvl>
+    <w:lvl w:ilvl="3" w:tentative="1">
+      <w:start w:val="1"/>
+      <w:numFmt w:val="bullet"/>
+      <w:lvlText w:val=""/>
+      <w:lvlJc w:val="left"/>
+      <w:pPr>
+        <w:tabs>
+          <w:tab w:val="num" w:pos="2880"/>
+        </w:tabs>
+        <w:ind w:left="2880" w:hanging="360"/>
+      </w:pPr>
+      <w:rPr>
+        <w:rFonts w:ascii="Wingdings" w:hAnsi="Wingdings" w:hint="default"/>
+        <w:sz w:val="20"/>
+      </w:rPr>
+    </w:lvl>
+    <w:lvl w:ilvl="4" w:tentative="1">
+      <w:start w:val="1"/>
+      <w:numFmt w:val="bullet"/>
+      <w:lvlText w:val=""/>
+      <w:lvlJc w:val="left"/>
+      <w:pPr>
+        <w:tabs>
+          <w:tab w:val="num" w:pos="3600"/>
+        </w:tabs>
+        <w:ind w:left="3600" w:hanging="360"/>
+      </w:pPr>
+      <w:rPr>
+        <w:rFonts w:ascii="Wingdings" w:hAnsi="Wingdings" w:hint="default"/>
+        <w:sz w:val="20"/>
+      </w:rPr>
+    </w:lvl>
+    <w:lvl w:ilvl="5" w:tentative="1">
+      <w:start w:val="1"/>
+      <w:numFmt w:val="bullet"/>
+      <w:lvlText w:val=""/>
+      <w:lvlJc w:val="left"/>
+      <w:pPr>
+        <w:tabs>
+          <w:tab w:val="num" w:pos="4320"/>
+        </w:tabs>
+        <w:ind w:left="4320" w:hanging="360"/>
+      </w:pPr>
+      <w:rPr>
+        <w:rFonts w:ascii="Wingdings" w:hAnsi="Wingdings" w:hint="default"/>
+        <w:sz w:val="20"/>
+      </w:rPr>
+    </w:lvl>
+    <w:lvl w:ilvl="6" w:tentative="1">
+      <w:start w:val="1"/>
+      <w:numFmt w:val="bullet"/>
+      <w:lvlText w:val=""/>
+      <w:lvlJc w:val="left"/>
+      <w:pPr>
+        <w:tabs>
+          <w:tab w:val="num" w:pos="5040"/>
+        </w:tabs>
+        <w:ind w:left="5040" w:hanging="360"/>
+      </w:pPr>
+      <w:rPr>
+        <w:rFonts w:ascii="Wingdings" w:hAnsi="Wingdings" w:hint="default"/>
+        <w:sz w:val="20"/>
+      </w:rPr>
+    </w:lvl>
+    <w:lvl w:ilvl="7" w:tentative="1">
+      <w:start w:val="1"/>
+      <w:numFmt w:val="bullet"/>
+      <w:lvlText w:val=""/>
+      <w:lvlJc w:val="left"/>
+      <w:pPr>
+        <w:tabs>
+          <w:tab w:val="num" w:pos="5760"/>
+        </w:tabs>
+        <w:ind w:left="5760" w:hanging="360"/>
+      </w:pPr>
+      <w:rPr>
+        <w:rFonts w:ascii="Wingdings" w:hAnsi="Wingdings" w:hint="default"/>
+        <w:sz w:val="20"/>
+      </w:rPr>
+    </w:lvl>
+    <w:lvl w:ilvl="8" w:tentative="1">
+      <w:start w:val="1"/>
+      <w:numFmt w:val="bullet"/>
+      <w:lvlText w:val=""/>
+      <w:lvlJc w:val="left"/>
+      <w:pPr>
+        <w:tabs>
+          <w:tab w:val="num" w:pos="6480"/>
+        </w:tabs>
+        <w:ind w:left="6480" w:hanging="360"/>
+      </w:pPr>
+      <w:rPr>
+        <w:rFonts w:ascii="Wingdings" w:hAnsi="Wingdings" w:hint="default"/>
+        <w:sz w:val="20"/>
+      </w:rPr>
+    </w:lvl>
+  </w:abstractNum>
+  <w:abstractNum w:abstractNumId="1" w15:restartNumberingAfterBreak="0">
+    <w:nsid w:val="202C7180"/>
+    <w:multiLevelType w:val="multilevel"/>
+    <w:tmpl w:val="20F60766"/>
+    <w:lvl w:ilvl="0">
+      <w:start w:val="1"/>
+      <w:numFmt w:val="decimal"/>
+      <w:lvlText w:val="%1."/>
+      <w:lvlJc w:val="left"/>
+      <w:pPr>
+        <w:tabs>
+          <w:tab w:val="num" w:pos="720"/>
+        </w:tabs>
+        <w:ind w:left="720" w:hanging="360"/>
+      </w:pPr>
+    </w:lvl>
+    <w:lvl w:ilvl="1">
+      <w:start w:val="1"/>
+      <w:numFmt w:val="bullet"/>
+      <w:lvlText w:val="o"/>
+      <w:lvlJc w:val="left"/>
+      <w:pPr>
+        <w:tabs>
+          <w:tab w:val="num" w:pos="1440"/>
+        </w:tabs>
+        <w:ind w:left="1440" w:hanging="360"/>
+      </w:pPr>
+      <w:rPr>
+        <w:rFonts w:ascii="Courier New" w:hAnsi="Courier New" w:hint="default"/>
+        <w:sz w:val="20"/>
+      </w:rPr>
+    </w:lvl>
+    <w:lvl w:ilvl="2" w:tentative="1">
+      <w:start w:val="1"/>
+      <w:numFmt w:val="decimal"/>
+      <w:lvlText w:val="%3."/>
+      <w:lvlJc w:val="left"/>
+      <w:pPr>
+        <w:tabs>
+          <w:tab w:val="num" w:pos="2160"/>
+        </w:tabs>
+        <w:ind w:left="2160" w:hanging="360"/>
+      </w:pPr>
+    </w:lvl>
+    <w:lvl w:ilvl="3" w:tentative="1">
+      <w:start w:val="1"/>
+      <w:numFmt w:val="decimal"/>
+      <w:lvlText w:val="%4."/>
+      <w:lvlJc w:val="left"/>
+      <w:pPr>
+        <w:tabs>
+          <w:tab w:val="num" w:pos="2880"/>
+        </w:tabs>
+        <w:ind w:left="2880" w:hanging="360"/>
+      </w:pPr>
+    </w:lvl>
+    <w:lvl w:ilvl="4" w:tentative="1">
+      <w:start w:val="1"/>
+      <w:numFmt w:val="decimal"/>
+      <w:lvlText w:val="%5."/>
+      <w:lvlJc w:val="left"/>
+      <w:pPr>
+        <w:tabs>
+          <w:tab w:val="num" w:pos="3600"/>
+        </w:tabs>
+        <w:ind w:left="3600" w:hanging="360"/>
+      </w:pPr>
+    </w:lvl>
+    <w:lvl w:ilvl="5" w:tentative="1">
+      <w:start w:val="1"/>
+      <w:numFmt w:val="decimal"/>
+      <w:lvlText w:val="%6."/>
+      <w:lvlJc w:val="left"/>
+      <w:pPr>
+        <w:tabs>
+          <w:tab w:val="num" w:pos="4320"/>
+        </w:tabs>
+        <w:ind w:left="4320" w:hanging="360"/>
+      </w:pPr>
+    </w:lvl>
+    <w:lvl w:ilvl="6" w:tentative="1">
+      <w:start w:val="1"/>
+      <w:numFmt w:val="decimal"/>
+      <w:lvlText w:val="%7."/>
+      <w:lvlJc w:val="left"/>
+      <w:pPr>
+        <w:tabs>
+          <w:tab w:val="num" w:pos="5040"/>
+        </w:tabs>
+        <w:ind w:left="5040" w:hanging="360"/>
+      </w:pPr>
+    </w:lvl>
+    <w:lvl w:ilvl="7" w:tentative="1">
+      <w:start w:val="1"/>
+      <w:numFmt w:val="decimal"/>
+      <w:lvlText w:val="%8."/>
+      <w:lvlJc w:val="left"/>
+      <w:pPr>
+        <w:tabs>
+          <w:tab w:val="num" w:pos="5760"/>
+        </w:tabs>
+        <w:ind w:left="5760" w:hanging="360"/>
+      </w:pPr>
+    </w:lvl>
+    <w:lvl w:ilvl="8" w:tentative="1">
+      <w:start w:val="1"/>
+      <w:numFmt w:val="decimal"/>
+      <w:lvlText w:val="%9."/>
+      <w:lvlJc w:val="left"/>
+      <w:pPr>
+        <w:tabs>
+          <w:tab w:val="num" w:pos="6480"/>
+        </w:tabs>
+        <w:ind w:left="6480" w:hanging="360"/>
+      </w:pPr>
+    </w:lvl>
+  </w:abstractNum>
+  <w:num w:numId="1">
+    <w:abstractNumId w:val="1"/>
+  </w:num>
+  <w:num w:numId="2">
+    <w:abstractNumId w:val="0"/>
+  </w:num>
+</w:numbering>
 </file>
 
 <file path=word/styles.xml><?xml version="1.0" encoding="utf-8"?>
@@ -576,6 +1824,46 @@
     <w:name w:val="Normal"/>
     <w:qFormat/>
   </w:style>
+  <w:style w:type="paragraph" w:styleId="Heading2">
+    <w:name w:val="heading 2"/>
+    <w:basedOn w:val="Normal"/>
+    <w:link w:val="Heading2Char"/>
+    <w:uiPriority w:val="9"/>
+    <w:qFormat/>
+    <w:rsid w:val="00F71B4B"/>
+    <w:pPr>
+      <w:spacing w:before="100" w:beforeAutospacing="1" w:after="100" w:afterAutospacing="1" w:line="240" w:lineRule="auto"/>
+      <w:outlineLvl w:val="1"/>
+    </w:pPr>
+    <w:rPr>
+      <w:rFonts w:ascii="Times New Roman" w:eastAsia="Times New Roman" w:hAnsi="Times New Roman" w:cs="Times New Roman"/>
+      <w:b/>
+      <w:bCs/>
+      <w:sz w:val="36"/>
+      <w:szCs w:val="36"/>
+      <w:lang w:eastAsia="en-GB"/>
+    </w:rPr>
+  </w:style>
+  <w:style w:type="paragraph" w:styleId="Heading3">
+    <w:name w:val="heading 3"/>
+    <w:basedOn w:val="Normal"/>
+    <w:link w:val="Heading3Char"/>
+    <w:uiPriority w:val="9"/>
+    <w:qFormat/>
+    <w:rsid w:val="00F71B4B"/>
+    <w:pPr>
+      <w:spacing w:before="100" w:beforeAutospacing="1" w:after="100" w:afterAutospacing="1" w:line="240" w:lineRule="auto"/>
+      <w:outlineLvl w:val="2"/>
+    </w:pPr>
+    <w:rPr>
+      <w:rFonts w:ascii="Times New Roman" w:eastAsia="Times New Roman" w:hAnsi="Times New Roman" w:cs="Times New Roman"/>
+      <w:b/>
+      <w:bCs/>
+      <w:sz w:val="27"/>
+      <w:szCs w:val="27"/>
+      <w:lang w:eastAsia="en-GB"/>
+    </w:rPr>
+  </w:style>
   <w:style w:type="character" w:default="1" w:styleId="DefaultParagraphFont">
     <w:name w:val="Default Paragraph Font"/>
     <w:uiPriority w:val="1"/>
@@ -602,6 +1890,77 @@
     <w:uiPriority w:val="99"/>
     <w:semiHidden/>
     <w:unhideWhenUsed/>
+  </w:style>
+  <w:style w:type="character" w:customStyle="1" w:styleId="Heading2Char">
+    <w:name w:val="Heading 2 Char"/>
+    <w:basedOn w:val="DefaultParagraphFont"/>
+    <w:link w:val="Heading2"/>
+    <w:uiPriority w:val="9"/>
+    <w:rsid w:val="00F71B4B"/>
+    <w:rPr>
+      <w:rFonts w:ascii="Times New Roman" w:eastAsia="Times New Roman" w:hAnsi="Times New Roman" w:cs="Times New Roman"/>
+      <w:b/>
+      <w:bCs/>
+      <w:sz w:val="36"/>
+      <w:szCs w:val="36"/>
+      <w:lang w:eastAsia="en-GB"/>
+    </w:rPr>
+  </w:style>
+  <w:style w:type="character" w:customStyle="1" w:styleId="Heading3Char">
+    <w:name w:val="Heading 3 Char"/>
+    <w:basedOn w:val="DefaultParagraphFont"/>
+    <w:link w:val="Heading3"/>
+    <w:uiPriority w:val="9"/>
+    <w:rsid w:val="00F71B4B"/>
+    <w:rPr>
+      <w:rFonts w:ascii="Times New Roman" w:eastAsia="Times New Roman" w:hAnsi="Times New Roman" w:cs="Times New Roman"/>
+      <w:b/>
+      <w:bCs/>
+      <w:sz w:val="27"/>
+      <w:szCs w:val="27"/>
+      <w:lang w:eastAsia="en-GB"/>
+    </w:rPr>
+  </w:style>
+  <w:style w:type="character" w:styleId="Strong">
+    <w:name w:val="Strong"/>
+    <w:basedOn w:val="DefaultParagraphFont"/>
+    <w:uiPriority w:val="22"/>
+    <w:qFormat/>
+    <w:rsid w:val="00F71B4B"/>
+    <w:rPr>
+      <w:b/>
+      <w:bCs/>
+    </w:rPr>
+  </w:style>
+  <w:style w:type="paragraph" w:styleId="NormalWeb">
+    <w:name w:val="Normal (Web)"/>
+    <w:basedOn w:val="Normal"/>
+    <w:uiPriority w:val="99"/>
+    <w:semiHidden/>
+    <w:unhideWhenUsed/>
+    <w:rsid w:val="00F71B4B"/>
+    <w:pPr>
+      <w:spacing w:before="100" w:beforeAutospacing="1" w:after="100" w:afterAutospacing="1" w:line="240" w:lineRule="auto"/>
+    </w:pPr>
+    <w:rPr>
+      <w:rFonts w:ascii="Times New Roman" w:eastAsia="Times New Roman" w:hAnsi="Times New Roman" w:cs="Times New Roman"/>
+      <w:sz w:val="24"/>
+      <w:szCs w:val="24"/>
+      <w:lang w:eastAsia="en-GB"/>
+    </w:rPr>
+  </w:style>
+  <w:style w:type="character" w:styleId="HTMLCode">
+    <w:name w:val="HTML Code"/>
+    <w:basedOn w:val="DefaultParagraphFont"/>
+    <w:uiPriority w:val="99"/>
+    <w:semiHidden/>
+    <w:unhideWhenUsed/>
+    <w:rsid w:val="00F71B4B"/>
+    <w:rPr>
+      <w:rFonts w:ascii="Courier New" w:eastAsia="Times New Roman" w:hAnsi="Courier New" w:cs="Courier New"/>
+      <w:sz w:val="20"/>
+      <w:szCs w:val="20"/>
+    </w:rPr>
   </w:style>
 </w:styles>
 </file>

</xml_diff>